<commit_message>
change QR code to linkedln account and update business card
</commit_message>
<xml_diff>
--- a/Personal Business Card.docx
+++ b/Personal Business Card.docx
@@ -1099,7 +1099,6 @@
                 <w:showingPlcHdr/>
                 <w15:appearance w15:val="hidden"/>
               </w:sdtPr>
-              <w:sdtEndPr/>
               <w:sdtContent>
                 <w:r>
                   <w:t>The</w:t>
@@ -1131,10 +1130,10 @@
                 <w:noProof/>
               </w:rPr>
               <w:drawing>
-                <wp:inline distT="0" distB="0" distL="0" distR="0" wp14:anchorId="60A045C2" wp14:editId="622C0FC4">
-                  <wp:extent cx="762000" cy="762000"/>
+                <wp:inline distT="0" distB="0" distL="0" distR="0" wp14:anchorId="436087B2" wp14:editId="1335790C">
+                  <wp:extent cx="973394" cy="942975"/>
                   <wp:effectExtent l="0" t="0" r="0" b="0"/>
-                  <wp:docPr id="460451030" name="Picture 1" descr="A blue and white qr code&#10;&#10;Description automatically generated"/>
+                  <wp:docPr id="1502645834" name="Picture 11" descr="A blue and white qr code&#10;&#10;Description automatically generated"/>
                   <wp:cNvGraphicFramePr>
                     <a:graphicFrameLocks xmlns:a="http://schemas.openxmlformats.org/drawingml/2006/main" noChangeAspect="1"/>
                   </wp:cNvGraphicFramePr>
@@ -1142,7 +1141,7 @@
                     <a:graphicData uri="http://schemas.openxmlformats.org/drawingml/2006/picture">
                       <pic:pic xmlns:pic="http://schemas.openxmlformats.org/drawingml/2006/picture">
                         <pic:nvPicPr>
-                          <pic:cNvPr id="460451030" name="Picture 1" descr="A blue and white qr code&#10;&#10;Description automatically generated"/>
+                          <pic:cNvPr id="1502645834" name="Picture 11" descr="A blue and white qr code&#10;&#10;Description automatically generated"/>
                           <pic:cNvPicPr/>
                         </pic:nvPicPr>
                         <pic:blipFill>
@@ -1160,7 +1159,7 @@
                         <pic:spPr>
                           <a:xfrm>
                             <a:off x="0" y="0"/>
-                            <a:ext cx="762000" cy="762000"/>
+                            <a:ext cx="976056" cy="945553"/>
                           </a:xfrm>
                           <a:prstGeom prst="rect">
                             <a:avLst/>
@@ -1209,11 +1208,31 @@
           </w:p>
           <w:p>
             <w:hyperlink r:id="rId14" w:history="1">
+              <w:proofErr w:type="spellStart"/>
               <w:r>
                 <w:rPr>
                   <w:rStyle w:val="Hyperlink"/>
                 </w:rPr>
-                <w:t>www.linkedin.com/in/ernest-frimpong-0b8a95164</w:t>
+                <w:t>Donerne</w:t>
+              </w:r>
+              <w:proofErr w:type="spellEnd"/>
+              <w:r>
+                <w:rPr>
+                  <w:rStyle w:val="Hyperlink"/>
+                </w:rPr>
+                <w:t xml:space="preserve"> (Ernest N</w:t>
+              </w:r>
+              <w:r>
+                <w:rPr>
+                  <w:rStyle w:val="Hyperlink"/>
+                </w:rPr>
+                <w:t>y</w:t>
+              </w:r>
+              <w:r>
+                <w:rPr>
+                  <w:rStyle w:val="Hyperlink"/>
+                </w:rPr>
+                <w:t>amekye Frimpong)</w:t>
               </w:r>
             </w:hyperlink>
           </w:p>
@@ -1287,10 +1306,10 @@
                 <w:noProof/>
               </w:rPr>
               <w:drawing>
-                <wp:inline distT="0" distB="0" distL="0" distR="0" wp14:anchorId="5CA36347" wp14:editId="506F8AC9">
-                  <wp:extent cx="762000" cy="762000"/>
+                <wp:inline distT="0" distB="0" distL="0" distR="0" wp14:anchorId="30FF4257" wp14:editId="4BA0C265">
+                  <wp:extent cx="973394" cy="942975"/>
                   <wp:effectExtent l="0" t="0" r="0" b="0"/>
-                  <wp:docPr id="469811511" name="Picture 1" descr="A blue and white qr code&#10;&#10;Description automatically generated"/>
+                  <wp:docPr id="581001258" name="Picture 11" descr="A blue and white qr code&#10;&#10;Description automatically generated"/>
                   <wp:cNvGraphicFramePr>
                     <a:graphicFrameLocks xmlns:a="http://schemas.openxmlformats.org/drawingml/2006/main" noChangeAspect="1"/>
                   </wp:cNvGraphicFramePr>
@@ -1298,7 +1317,7 @@
                     <a:graphicData uri="http://schemas.openxmlformats.org/drawingml/2006/picture">
                       <pic:pic xmlns:pic="http://schemas.openxmlformats.org/drawingml/2006/picture">
                         <pic:nvPicPr>
-                          <pic:cNvPr id="460451030" name="Picture 1" descr="A blue and white qr code&#10;&#10;Description automatically generated"/>
+                          <pic:cNvPr id="1502645834" name="Picture 11" descr="A blue and white qr code&#10;&#10;Description automatically generated"/>
                           <pic:cNvPicPr/>
                         </pic:nvPicPr>
                         <pic:blipFill>
@@ -1316,7 +1335,7 @@
                         <pic:spPr>
                           <a:xfrm>
                             <a:off x="0" y="0"/>
-                            <a:ext cx="762000" cy="762000"/>
+                            <a:ext cx="976056" cy="945553"/>
                           </a:xfrm>
                           <a:prstGeom prst="rect">
                             <a:avLst/>
@@ -1365,23 +1384,19 @@
           </w:p>
           <w:p>
             <w:hyperlink r:id="rId15" w:history="1">
+              <w:proofErr w:type="spellStart"/>
               <w:r>
                 <w:rPr>
                   <w:rStyle w:val="Hyperlink"/>
                 </w:rPr>
-                <w:t>www.lin</w:t>
+                <w:t>Donerne</w:t>
               </w:r>
+              <w:proofErr w:type="spellEnd"/>
               <w:r>
                 <w:rPr>
                   <w:rStyle w:val="Hyperlink"/>
                 </w:rPr>
-                <w:t>k</w:t>
-              </w:r>
-              <w:r>
-                <w:rPr>
-                  <w:rStyle w:val="Hyperlink"/>
-                </w:rPr>
-                <w:t>edin.com/in/ernest-frimpong-0b8a95164</w:t>
+                <w:t xml:space="preserve"> (Ernest Nyamekye Frimpong)</w:t>
               </w:r>
             </w:hyperlink>
           </w:p>
@@ -1424,7 +1439,6 @@
                 <w:showingPlcHdr/>
                 <w15:appearance w15:val="hidden"/>
               </w:sdtPr>
-              <w:sdtEndPr/>
               <w:sdtContent>
                 <w:r>
                   <w:t>The</w:t>
@@ -1456,10 +1470,10 @@
                 <w:noProof/>
               </w:rPr>
               <w:drawing>
-                <wp:inline distT="0" distB="0" distL="0" distR="0" wp14:anchorId="51D0B722" wp14:editId="69828D31">
-                  <wp:extent cx="762000" cy="762000"/>
+                <wp:inline distT="0" distB="0" distL="0" distR="0" wp14:anchorId="47978EB5" wp14:editId="1C4A816F">
+                  <wp:extent cx="973394" cy="942975"/>
                   <wp:effectExtent l="0" t="0" r="0" b="0"/>
-                  <wp:docPr id="1132704810" name="Picture 1" descr="A blue and white qr code&#10;&#10;Description automatically generated"/>
+                  <wp:docPr id="1888167929" name="Picture 11" descr="A blue and white qr code&#10;&#10;Description automatically generated"/>
                   <wp:cNvGraphicFramePr>
                     <a:graphicFrameLocks xmlns:a="http://schemas.openxmlformats.org/drawingml/2006/main" noChangeAspect="1"/>
                   </wp:cNvGraphicFramePr>
@@ -1467,7 +1481,7 @@
                     <a:graphicData uri="http://schemas.openxmlformats.org/drawingml/2006/picture">
                       <pic:pic xmlns:pic="http://schemas.openxmlformats.org/drawingml/2006/picture">
                         <pic:nvPicPr>
-                          <pic:cNvPr id="460451030" name="Picture 1" descr="A blue and white qr code&#10;&#10;Description automatically generated"/>
+                          <pic:cNvPr id="1502645834" name="Picture 11" descr="A blue and white qr code&#10;&#10;Description automatically generated"/>
                           <pic:cNvPicPr/>
                         </pic:nvPicPr>
                         <pic:blipFill>
@@ -1485,7 +1499,7 @@
                         <pic:spPr>
                           <a:xfrm>
                             <a:off x="0" y="0"/>
-                            <a:ext cx="762000" cy="762000"/>
+                            <a:ext cx="976056" cy="945553"/>
                           </a:xfrm>
                           <a:prstGeom prst="rect">
                             <a:avLst/>
@@ -1534,11 +1548,19 @@
           </w:p>
           <w:p>
             <w:hyperlink r:id="rId16" w:history="1">
+              <w:proofErr w:type="spellStart"/>
               <w:r>
                 <w:rPr>
                   <w:rStyle w:val="Hyperlink"/>
                 </w:rPr>
-                <w:t>www.linkedin.com/in/ernest-frimpong-0b8a95164</w:t>
+                <w:t>Donerne</w:t>
+              </w:r>
+              <w:proofErr w:type="spellEnd"/>
+              <w:r>
+                <w:rPr>
+                  <w:rStyle w:val="Hyperlink"/>
+                </w:rPr>
+                <w:t xml:space="preserve"> (Ernest Nyamekye Frimpong)</w:t>
               </w:r>
             </w:hyperlink>
           </w:p>
@@ -1581,7 +1603,6 @@
                 <w:showingPlcHdr/>
                 <w15:appearance w15:val="hidden"/>
               </w:sdtPr>
-              <w:sdtEndPr/>
               <w:sdtContent>
                 <w:r>
                   <w:t>The</w:t>
@@ -1613,10 +1634,10 @@
                 <w:noProof/>
               </w:rPr>
               <w:drawing>
-                <wp:inline distT="0" distB="0" distL="0" distR="0" wp14:anchorId="18096FE8" wp14:editId="68B7AD5C">
-                  <wp:extent cx="762000" cy="762000"/>
+                <wp:inline distT="0" distB="0" distL="0" distR="0" wp14:anchorId="533AB10D" wp14:editId="0DA71F69">
+                  <wp:extent cx="973394" cy="942975"/>
                   <wp:effectExtent l="0" t="0" r="0" b="0"/>
-                  <wp:docPr id="448401653" name="Picture 1" descr="A blue and white qr code&#10;&#10;Description automatically generated"/>
+                  <wp:docPr id="964511979" name="Picture 11" descr="A blue and white qr code&#10;&#10;Description automatically generated"/>
                   <wp:cNvGraphicFramePr>
                     <a:graphicFrameLocks xmlns:a="http://schemas.openxmlformats.org/drawingml/2006/main" noChangeAspect="1"/>
                   </wp:cNvGraphicFramePr>
@@ -1624,7 +1645,7 @@
                     <a:graphicData uri="http://schemas.openxmlformats.org/drawingml/2006/picture">
                       <pic:pic xmlns:pic="http://schemas.openxmlformats.org/drawingml/2006/picture">
                         <pic:nvPicPr>
-                          <pic:cNvPr id="460451030" name="Picture 1" descr="A blue and white qr code&#10;&#10;Description automatically generated"/>
+                          <pic:cNvPr id="1502645834" name="Picture 11" descr="A blue and white qr code&#10;&#10;Description automatically generated"/>
                           <pic:cNvPicPr/>
                         </pic:nvPicPr>
                         <pic:blipFill>
@@ -1642,7 +1663,7 @@
                         <pic:spPr>
                           <a:xfrm>
                             <a:off x="0" y="0"/>
-                            <a:ext cx="762000" cy="762000"/>
+                            <a:ext cx="976056" cy="945553"/>
                           </a:xfrm>
                           <a:prstGeom prst="rect">
                             <a:avLst/>
@@ -1691,11 +1712,19 @@
           </w:p>
           <w:p>
             <w:hyperlink r:id="rId17" w:history="1">
+              <w:proofErr w:type="spellStart"/>
               <w:r>
                 <w:rPr>
                   <w:rStyle w:val="Hyperlink"/>
                 </w:rPr>
-                <w:t>www.linkedin.com/in/ernest-frimpong-0b8a95164</w:t>
+                <w:t>Donerne</w:t>
+              </w:r>
+              <w:proofErr w:type="spellEnd"/>
+              <w:r>
+                <w:rPr>
+                  <w:rStyle w:val="Hyperlink"/>
+                </w:rPr>
+                <w:t xml:space="preserve"> (Ernest Nyamekye Frimpong)</w:t>
               </w:r>
             </w:hyperlink>
           </w:p>
@@ -1738,7 +1767,6 @@
                 <w:showingPlcHdr/>
                 <w15:appearance w15:val="hidden"/>
               </w:sdtPr>
-              <w:sdtEndPr/>
               <w:sdtContent>
                 <w:r>
                   <w:t>The</w:t>
@@ -1770,10 +1798,10 @@
                 <w:noProof/>
               </w:rPr>
               <w:drawing>
-                <wp:inline distT="0" distB="0" distL="0" distR="0" wp14:anchorId="2280D3A2" wp14:editId="57DD8803">
-                  <wp:extent cx="762000" cy="762000"/>
+                <wp:inline distT="0" distB="0" distL="0" distR="0" wp14:anchorId="000ABC0C" wp14:editId="36DCC218">
+                  <wp:extent cx="973394" cy="942975"/>
                   <wp:effectExtent l="0" t="0" r="0" b="0"/>
-                  <wp:docPr id="1664641820" name="Picture 1" descr="A blue and white qr code&#10;&#10;Description automatically generated"/>
+                  <wp:docPr id="572812730" name="Picture 11" descr="A blue and white qr code&#10;&#10;Description automatically generated"/>
                   <wp:cNvGraphicFramePr>
                     <a:graphicFrameLocks xmlns:a="http://schemas.openxmlformats.org/drawingml/2006/main" noChangeAspect="1"/>
                   </wp:cNvGraphicFramePr>
@@ -1781,7 +1809,7 @@
                     <a:graphicData uri="http://schemas.openxmlformats.org/drawingml/2006/picture">
                       <pic:pic xmlns:pic="http://schemas.openxmlformats.org/drawingml/2006/picture">
                         <pic:nvPicPr>
-                          <pic:cNvPr id="460451030" name="Picture 1" descr="A blue and white qr code&#10;&#10;Description automatically generated"/>
+                          <pic:cNvPr id="1502645834" name="Picture 11" descr="A blue and white qr code&#10;&#10;Description automatically generated"/>
                           <pic:cNvPicPr/>
                         </pic:nvPicPr>
                         <pic:blipFill>
@@ -1799,7 +1827,7 @@
                         <pic:spPr>
                           <a:xfrm>
                             <a:off x="0" y="0"/>
-                            <a:ext cx="762000" cy="762000"/>
+                            <a:ext cx="976056" cy="945553"/>
                           </a:xfrm>
                           <a:prstGeom prst="rect">
                             <a:avLst/>
@@ -1848,11 +1876,19 @@
           </w:p>
           <w:p>
             <w:hyperlink r:id="rId18" w:history="1">
+              <w:proofErr w:type="spellStart"/>
               <w:r>
                 <w:rPr>
                   <w:rStyle w:val="Hyperlink"/>
                 </w:rPr>
-                <w:t>www.linkedin.com/in/ernest-frimpong-0b8a95164</w:t>
+                <w:t>Donerne</w:t>
+              </w:r>
+              <w:proofErr w:type="spellEnd"/>
+              <w:r>
+                <w:rPr>
+                  <w:rStyle w:val="Hyperlink"/>
+                </w:rPr>
+                <w:t xml:space="preserve"> (Ernest Nyamekye Frimpong)</w:t>
               </w:r>
             </w:hyperlink>
           </w:p>
@@ -2841,8 +2877,10 @@
   </w:compat>
   <w:rsids>
     <w:rsidRoot w:val="009452B5"/>
+    <w:rsid w:val="001B39E5"/>
     <w:rsid w:val="008F0269"/>
     <w:rsid w:val="009452B5"/>
+    <w:rsid w:val="00B54F8D"/>
   </w:rsids>
   <m:mathPr>
     <m:mathFont m:val="Cambria Math"/>
@@ -3296,282 +3334,14 @@
   <w:style w:type="paragraph" w:customStyle="1" w:styleId="B026D3B164C84EDFB4F03F10E9DE7410">
     <w:name w:val="B026D3B164C84EDFB4F03F10E9DE7410"/>
   </w:style>
-  <w:style w:type="paragraph" w:customStyle="1" w:styleId="703A10C30CAE439D85A0B4F9BC039030">
-    <w:name w:val="703A10C30CAE439D85A0B4F9BC039030"/>
-  </w:style>
-  <w:style w:type="paragraph" w:customStyle="1" w:styleId="A7FBF938D4AD4EEEBC4A2662E83EB870">
-    <w:name w:val="A7FBF938D4AD4EEEBC4A2662E83EB870"/>
-  </w:style>
-  <w:style w:type="paragraph" w:customStyle="1" w:styleId="64BAE92473194691BBB14CA4744E98BA">
-    <w:name w:val="64BAE92473194691BBB14CA4744E98BA"/>
-  </w:style>
-  <w:style w:type="paragraph" w:customStyle="1" w:styleId="7ECE3C59225141C7AEE5D8F7FDAF5AAD">
-    <w:name w:val="7ECE3C59225141C7AEE5D8F7FDAF5AAD"/>
-  </w:style>
-  <w:style w:type="paragraph" w:customStyle="1" w:styleId="E9281B7FC9A344A99FAEEA29F2F623FC">
-    <w:name w:val="E9281B7FC9A344A99FAEEA29F2F623FC"/>
-  </w:style>
-  <w:style w:type="paragraph" w:customStyle="1" w:styleId="3E001E825E6846F094D7AE676A99CB50">
-    <w:name w:val="3E001E825E6846F094D7AE676A99CB50"/>
-  </w:style>
-  <w:style w:type="paragraph" w:customStyle="1" w:styleId="D822C74AC21D435BB6A140959FC1C345">
-    <w:name w:val="D822C74AC21D435BB6A140959FC1C345"/>
-  </w:style>
-  <w:style w:type="paragraph" w:customStyle="1" w:styleId="99C13C4B563A4BE1BAF325180269E962">
-    <w:name w:val="99C13C4B563A4BE1BAF325180269E962"/>
-  </w:style>
-  <w:style w:type="paragraph" w:customStyle="1" w:styleId="72B13CEA79314E50ACF7095F6EAF2952">
-    <w:name w:val="72B13CEA79314E50ACF7095F6EAF2952"/>
-  </w:style>
-  <w:style w:type="paragraph" w:customStyle="1" w:styleId="57F0927E622F423AB7536DD238959255">
-    <w:name w:val="57F0927E622F423AB7536DD238959255"/>
-  </w:style>
-  <w:style w:type="paragraph" w:customStyle="1" w:styleId="2D27B2385BBF42219F82BFFBD5F36314">
-    <w:name w:val="2D27B2385BBF42219F82BFFBD5F36314"/>
-  </w:style>
-  <w:style w:type="paragraph" w:customStyle="1" w:styleId="CF4D1FB5BD344C99926A36AD972330A2">
-    <w:name w:val="CF4D1FB5BD344C99926A36AD972330A2"/>
-  </w:style>
-  <w:style w:type="paragraph" w:customStyle="1" w:styleId="6FD36A53069142189AB21467771AACFB">
-    <w:name w:val="6FD36A53069142189AB21467771AACFB"/>
-  </w:style>
-  <w:style w:type="paragraph" w:customStyle="1" w:styleId="36CA67AD83BD4D97A144C91794E57D81">
-    <w:name w:val="36CA67AD83BD4D97A144C91794E57D81"/>
-  </w:style>
-  <w:style w:type="paragraph" w:customStyle="1" w:styleId="B2087AC96C4B4A3D9493ECF429F89719">
-    <w:name w:val="B2087AC96C4B4A3D9493ECF429F89719"/>
-  </w:style>
   <w:style w:type="paragraph" w:customStyle="1" w:styleId="4B63B5CA15D74176872F5C96E7850333">
     <w:name w:val="4B63B5CA15D74176872F5C96E7850333"/>
-  </w:style>
-  <w:style w:type="paragraph" w:customStyle="1" w:styleId="CE3B1702956E4182BF6B6FECC103918B">
-    <w:name w:val="CE3B1702956E4182BF6B6FECC103918B"/>
-  </w:style>
-  <w:style w:type="paragraph" w:customStyle="1" w:styleId="938A8EBAEADD4E9D9F41B976A26F6022">
-    <w:name w:val="938A8EBAEADD4E9D9F41B976A26F6022"/>
-  </w:style>
-  <w:style w:type="paragraph" w:customStyle="1" w:styleId="7A7A35A5E755413F833C6187145C196F">
-    <w:name w:val="7A7A35A5E755413F833C6187145C196F"/>
-  </w:style>
-  <w:style w:type="paragraph" w:customStyle="1" w:styleId="C3A87D7700684831ACD7F70E884F01DE">
-    <w:name w:val="C3A87D7700684831ACD7F70E884F01DE"/>
-  </w:style>
-  <w:style w:type="paragraph" w:customStyle="1" w:styleId="A544229C800E440EAB0CC0209FF65745">
-    <w:name w:val="A544229C800E440EAB0CC0209FF65745"/>
-  </w:style>
-  <w:style w:type="paragraph" w:customStyle="1" w:styleId="6827C14CBCB847B5B45A66EBEA51484D">
-    <w:name w:val="6827C14CBCB847B5B45A66EBEA51484D"/>
-  </w:style>
-  <w:style w:type="paragraph" w:customStyle="1" w:styleId="EDE18BDC32874D7A87945C6413B6B87D">
-    <w:name w:val="EDE18BDC32874D7A87945C6413B6B87D"/>
   </w:style>
   <w:style w:type="paragraph" w:customStyle="1" w:styleId="AB1939A3964142248E7E7897BEA0A428">
     <w:name w:val="AB1939A3964142248E7E7897BEA0A428"/>
   </w:style>
-  <w:style w:type="paragraph" w:customStyle="1" w:styleId="3BE1EBCB6CCA4CDCA340192D8517875D">
-    <w:name w:val="3BE1EBCB6CCA4CDCA340192D8517875D"/>
-  </w:style>
-  <w:style w:type="paragraph" w:customStyle="1" w:styleId="D0266F332FE843BCA367F419EDBAE573">
-    <w:name w:val="D0266F332FE843BCA367F419EDBAE573"/>
-  </w:style>
-  <w:style w:type="paragraph" w:customStyle="1" w:styleId="14C5F272FE8A48B3800DAAE68709D480">
-    <w:name w:val="14C5F272FE8A48B3800DAAE68709D480"/>
-  </w:style>
-  <w:style w:type="paragraph" w:customStyle="1" w:styleId="EE4B1E9B7AA647EBB731091A036A47BE">
-    <w:name w:val="EE4B1E9B7AA647EBB731091A036A47BE"/>
-  </w:style>
-  <w:style w:type="paragraph" w:customStyle="1" w:styleId="C9F87B2D227945A68F4F72905BBC0B17">
-    <w:name w:val="C9F87B2D227945A68F4F72905BBC0B17"/>
-  </w:style>
-  <w:style w:type="paragraph" w:customStyle="1" w:styleId="D26FB637480A4B59A05EAC6DEA59B79E">
-    <w:name w:val="D26FB637480A4B59A05EAC6DEA59B79E"/>
-  </w:style>
-  <w:style w:type="paragraph" w:customStyle="1" w:styleId="851CA1E7DC5F4DE58B87C1EF370864E7">
-    <w:name w:val="851CA1E7DC5F4DE58B87C1EF370864E7"/>
-  </w:style>
   <w:style w:type="paragraph" w:customStyle="1" w:styleId="203B36E4BE584609B180564CD52A35DF">
     <w:name w:val="203B36E4BE584609B180564CD52A35DF"/>
-  </w:style>
-  <w:style w:type="paragraph" w:customStyle="1" w:styleId="32C5EE1E14D44DA9AAAA183F1D614CF8">
-    <w:name w:val="32C5EE1E14D44DA9AAAA183F1D614CF8"/>
-  </w:style>
-  <w:style w:type="paragraph" w:customStyle="1" w:styleId="EA16E0F87E424EFF9BEC3494B55CC013">
-    <w:name w:val="EA16E0F87E424EFF9BEC3494B55CC013"/>
-  </w:style>
-  <w:style w:type="paragraph" w:customStyle="1" w:styleId="BA9120080C704B209995C8712AD5F11E">
-    <w:name w:val="BA9120080C704B209995C8712AD5F11E"/>
-  </w:style>
-  <w:style w:type="paragraph" w:customStyle="1" w:styleId="16F9183930BF44FCA3720C749AB1B4C3">
-    <w:name w:val="16F9183930BF44FCA3720C749AB1B4C3"/>
-  </w:style>
-  <w:style w:type="paragraph" w:customStyle="1" w:styleId="BD02665AF7EE4DB1B5D4610AD4AAC4A5">
-    <w:name w:val="BD02665AF7EE4DB1B5D4610AD4AAC4A5"/>
-  </w:style>
-  <w:style w:type="paragraph" w:customStyle="1" w:styleId="914EAFA23B77425DA9C58BBFBD45DFFA">
-    <w:name w:val="914EAFA23B77425DA9C58BBFBD45DFFA"/>
-  </w:style>
-  <w:style w:type="paragraph" w:customStyle="1" w:styleId="6D78EFDAD0D94C67A478F8A558C6F7F8">
-    <w:name w:val="6D78EFDAD0D94C67A478F8A558C6F7F8"/>
-  </w:style>
-  <w:style w:type="paragraph" w:customStyle="1" w:styleId="FA2C203683D24113A7C5D78C8E02A033">
-    <w:name w:val="FA2C203683D24113A7C5D78C8E02A033"/>
-    <w:rsid w:val="009452B5"/>
-  </w:style>
-  <w:style w:type="paragraph" w:customStyle="1" w:styleId="2EA5800C196C472E984F66401702D0D8">
-    <w:name w:val="2EA5800C196C472E984F66401702D0D8"/>
-    <w:rsid w:val="009452B5"/>
-  </w:style>
-  <w:style w:type="paragraph" w:customStyle="1" w:styleId="F4AEDE5DEBA543D6A9053084A8EBEDEE">
-    <w:name w:val="F4AEDE5DEBA543D6A9053084A8EBEDEE"/>
-    <w:rsid w:val="009452B5"/>
-  </w:style>
-  <w:style w:type="paragraph" w:customStyle="1" w:styleId="FFA779C7E6E241149C8063D10DE66FE0">
-    <w:name w:val="FFA779C7E6E241149C8063D10DE66FE0"/>
-    <w:rsid w:val="009452B5"/>
-  </w:style>
-  <w:style w:type="paragraph" w:customStyle="1" w:styleId="369AF125D9E04969A5E5C63B64ED4590">
-    <w:name w:val="369AF125D9E04969A5E5C63B64ED4590"/>
-    <w:rsid w:val="009452B5"/>
-  </w:style>
-  <w:style w:type="paragraph" w:customStyle="1" w:styleId="25E9E5AD33F1421E8A285F18F11BB397">
-    <w:name w:val="25E9E5AD33F1421E8A285F18F11BB397"/>
-    <w:rsid w:val="009452B5"/>
-  </w:style>
-  <w:style w:type="paragraph" w:customStyle="1" w:styleId="C81CAB267B7C4E5AA1D2A5B82154B624">
-    <w:name w:val="C81CAB267B7C4E5AA1D2A5B82154B624"/>
-    <w:rsid w:val="009452B5"/>
-  </w:style>
-  <w:style w:type="paragraph" w:customStyle="1" w:styleId="6D575286A2F24576984BEA4392EAB9D6">
-    <w:name w:val="6D575286A2F24576984BEA4392EAB9D6"/>
-    <w:rsid w:val="009452B5"/>
-  </w:style>
-  <w:style w:type="paragraph" w:customStyle="1" w:styleId="ACF5024F17AC477E9BCA86090F1CCEA4">
-    <w:name w:val="ACF5024F17AC477E9BCA86090F1CCEA4"/>
-    <w:rsid w:val="009452B5"/>
-  </w:style>
-  <w:style w:type="paragraph" w:customStyle="1" w:styleId="C0C4BBEB126B4E6AA9C7BBBC5709B11A">
-    <w:name w:val="C0C4BBEB126B4E6AA9C7BBBC5709B11A"/>
-    <w:rsid w:val="009452B5"/>
-  </w:style>
-  <w:style w:type="paragraph" w:customStyle="1" w:styleId="1138BE484E5A4FDBAFDF78EEBD307C41">
-    <w:name w:val="1138BE484E5A4FDBAFDF78EEBD307C41"/>
-    <w:rsid w:val="009452B5"/>
-  </w:style>
-  <w:style w:type="paragraph" w:customStyle="1" w:styleId="DC971FA3AE8142E483A27A615C630CC7">
-    <w:name w:val="DC971FA3AE8142E483A27A615C630CC7"/>
-    <w:rsid w:val="009452B5"/>
-  </w:style>
-  <w:style w:type="paragraph" w:customStyle="1" w:styleId="602BAA98631345E08FD84385275C9825">
-    <w:name w:val="602BAA98631345E08FD84385275C9825"/>
-    <w:rsid w:val="009452B5"/>
-  </w:style>
-  <w:style w:type="paragraph" w:customStyle="1" w:styleId="628F2262A8FC4F49A90E1D2CED563863">
-    <w:name w:val="628F2262A8FC4F49A90E1D2CED563863"/>
-    <w:rsid w:val="009452B5"/>
-  </w:style>
-  <w:style w:type="paragraph" w:customStyle="1" w:styleId="0E73B705A67E4C17A975C0B9D3A7F28B">
-    <w:name w:val="0E73B705A67E4C17A975C0B9D3A7F28B"/>
-    <w:rsid w:val="009452B5"/>
-  </w:style>
-  <w:style w:type="paragraph" w:customStyle="1" w:styleId="5FB4F9BF3ACB42D8AA9860062E0FEDDD">
-    <w:name w:val="5FB4F9BF3ACB42D8AA9860062E0FEDDD"/>
-    <w:rsid w:val="009452B5"/>
-  </w:style>
-  <w:style w:type="paragraph" w:customStyle="1" w:styleId="B4BFC159734444BAA62D492499127350">
-    <w:name w:val="B4BFC159734444BAA62D492499127350"/>
-    <w:rsid w:val="009452B5"/>
-  </w:style>
-  <w:style w:type="paragraph" w:customStyle="1" w:styleId="ED3D09ECEC4846B9852E6B43832A5941">
-    <w:name w:val="ED3D09ECEC4846B9852E6B43832A5941"/>
-    <w:rsid w:val="009452B5"/>
-  </w:style>
-  <w:style w:type="paragraph" w:customStyle="1" w:styleId="8E7A90990CC24BE8886E6F070794240D">
-    <w:name w:val="8E7A90990CC24BE8886E6F070794240D"/>
-    <w:rsid w:val="009452B5"/>
-  </w:style>
-  <w:style w:type="paragraph" w:customStyle="1" w:styleId="A6C5F79829B4481D9746259D148101A0">
-    <w:name w:val="A6C5F79829B4481D9746259D148101A0"/>
-    <w:rsid w:val="009452B5"/>
-  </w:style>
-  <w:style w:type="paragraph" w:customStyle="1" w:styleId="01BF325843B044F2BA6D462522431D7F">
-    <w:name w:val="01BF325843B044F2BA6D462522431D7F"/>
-    <w:rsid w:val="009452B5"/>
-  </w:style>
-  <w:style w:type="paragraph" w:customStyle="1" w:styleId="60B3945931DC449EAD65279E741E6874">
-    <w:name w:val="60B3945931DC449EAD65279E741E6874"/>
-    <w:rsid w:val="009452B5"/>
-  </w:style>
-  <w:style w:type="paragraph" w:customStyle="1" w:styleId="FAD4A408A25645E99290FBF5F7867B0E">
-    <w:name w:val="FAD4A408A25645E99290FBF5F7867B0E"/>
-    <w:rsid w:val="009452B5"/>
-  </w:style>
-  <w:style w:type="paragraph" w:customStyle="1" w:styleId="9DCB6D4622124B67BF72206EEA4A1963">
-    <w:name w:val="9DCB6D4622124B67BF72206EEA4A1963"/>
-    <w:rsid w:val="009452B5"/>
-  </w:style>
-  <w:style w:type="paragraph" w:customStyle="1" w:styleId="7785CA4DA5024CD2A8766B10602AE226">
-    <w:name w:val="7785CA4DA5024CD2A8766B10602AE226"/>
-    <w:rsid w:val="009452B5"/>
-  </w:style>
-  <w:style w:type="paragraph" w:customStyle="1" w:styleId="F1B34875B5104E2B80CED110946D90C5">
-    <w:name w:val="F1B34875B5104E2B80CED110946D90C5"/>
-    <w:rsid w:val="009452B5"/>
-  </w:style>
-  <w:style w:type="paragraph" w:customStyle="1" w:styleId="5EE07178CCA9417A9760F7355969C23D">
-    <w:name w:val="5EE07178CCA9417A9760F7355969C23D"/>
-    <w:rsid w:val="009452B5"/>
-  </w:style>
-  <w:style w:type="paragraph" w:customStyle="1" w:styleId="D0444C5EF34B4D30BCD9D7F3252600D7">
-    <w:name w:val="D0444C5EF34B4D30BCD9D7F3252600D7"/>
-    <w:rsid w:val="009452B5"/>
-  </w:style>
-  <w:style w:type="paragraph" w:customStyle="1" w:styleId="ABB718BD55214740ABB4DA8D150D8776">
-    <w:name w:val="ABB718BD55214740ABB4DA8D150D8776"/>
-    <w:rsid w:val="009452B5"/>
-  </w:style>
-  <w:style w:type="paragraph" w:customStyle="1" w:styleId="7ED1CB56F7764DC48DFB1CA4D6B806A3">
-    <w:name w:val="7ED1CB56F7764DC48DFB1CA4D6B806A3"/>
-    <w:rsid w:val="009452B5"/>
-  </w:style>
-  <w:style w:type="paragraph" w:customStyle="1" w:styleId="84661925B9A9480D8C90CE539394317A">
-    <w:name w:val="84661925B9A9480D8C90CE539394317A"/>
-    <w:rsid w:val="009452B5"/>
-  </w:style>
-  <w:style w:type="paragraph" w:customStyle="1" w:styleId="9A8CBFC701FA405CAF35CCDDDF705147">
-    <w:name w:val="9A8CBFC701FA405CAF35CCDDDF705147"/>
-    <w:rsid w:val="009452B5"/>
-  </w:style>
-  <w:style w:type="paragraph" w:customStyle="1" w:styleId="7602E84A73A4430784FE635A49175799">
-    <w:name w:val="7602E84A73A4430784FE635A49175799"/>
-    <w:rsid w:val="009452B5"/>
-  </w:style>
-  <w:style w:type="paragraph" w:customStyle="1" w:styleId="E10D77E33EDF4DFDAEB9C71DD1700865">
-    <w:name w:val="E10D77E33EDF4DFDAEB9C71DD1700865"/>
-    <w:rsid w:val="009452B5"/>
-  </w:style>
-  <w:style w:type="paragraph" w:customStyle="1" w:styleId="E9F1853936104D7181326D067211C1A9">
-    <w:name w:val="E9F1853936104D7181326D067211C1A9"/>
-    <w:rsid w:val="009452B5"/>
-  </w:style>
-  <w:style w:type="paragraph" w:customStyle="1" w:styleId="04DDD74184F84A9980E4F0E57C9F9EDC">
-    <w:name w:val="04DDD74184F84A9980E4F0E57C9F9EDC"/>
-    <w:rsid w:val="009452B5"/>
-  </w:style>
-  <w:style w:type="paragraph" w:customStyle="1" w:styleId="9FA42F0B12E145369396BEA2A9D1FA3B">
-    <w:name w:val="9FA42F0B12E145369396BEA2A9D1FA3B"/>
-    <w:rsid w:val="009452B5"/>
-  </w:style>
-  <w:style w:type="paragraph" w:customStyle="1" w:styleId="38537F4014744E0FB7FFD33E3AA01D99">
-    <w:name w:val="38537F4014744E0FB7FFD33E3AA01D99"/>
-    <w:rsid w:val="009452B5"/>
-  </w:style>
-  <w:style w:type="paragraph" w:customStyle="1" w:styleId="0E1E5A9FC7AA4ED99576D5CE0913FC1D">
-    <w:name w:val="0E1E5A9FC7AA4ED99576D5CE0913FC1D"/>
-    <w:rsid w:val="009452B5"/>
-  </w:style>
-  <w:style w:type="paragraph" w:customStyle="1" w:styleId="CC600E90BEBF42E581A761F8E8AD675D">
-    <w:name w:val="CC600E90BEBF42E581A761F8E8AD675D"/>
-    <w:rsid w:val="009452B5"/>
   </w:style>
   <w:style w:type="paragraph" w:customStyle="1" w:styleId="C14595BBD7B34EDA8E96C139DB477830">
     <w:name w:val="C14595BBD7B34EDA8E96C139DB477830"/>
@@ -3820,15 +3590,6 @@
 </file>
 
 <file path=customXml/item3.xml><?xml version="1.0" encoding="utf-8"?>
-<?mso-contentType ?>
-<FormTemplates xmlns="http://schemas.microsoft.com/sharepoint/v3/contenttype/forms">
-  <Display>DocumentLibraryForm</Display>
-  <Edit>DocumentLibraryForm</Edit>
-  <New>DocumentLibraryForm</New>
-</FormTemplates>
-</file>
-
-<file path=customXml/item4.xml><?xml version="1.0" encoding="utf-8"?>
 <ct:contentTypeSchema xmlns:ct="http://schemas.microsoft.com/office/2006/metadata/contentType" xmlns:ma="http://schemas.microsoft.com/office/2006/metadata/properties/metaAttributes" ct:_="" ma:_="" ma:contentTypeName="Document" ma:contentTypeID="0x01010079F111ED35F8CC479449609E8A0923A6" ma:contentTypeVersion="28" ma:contentTypeDescription="Create a new document." ma:contentTypeScope="" ma:versionID="60f5a4f2d2b0abadcf532d48ebf9cb71">
   <xsd:schema xmlns:xsd="http://www.w3.org/2001/XMLSchema" xmlns:xs="http://www.w3.org/2001/XMLSchema" xmlns:p="http://schemas.microsoft.com/office/2006/metadata/properties" xmlns:ns1="http://schemas.microsoft.com/sharepoint/v3" xmlns:ns2="71af3243-3dd4-4a8d-8c0d-dd76da1f02a5" xmlns:ns3="16c05727-aa75-4e4a-9b5f-8a80a1165891" xmlns:ns4="230e9df3-be65-4c73-a93b-d1236ebd677e" targetNamespace="http://schemas.microsoft.com/office/2006/metadata/properties" ma:root="true" ma:fieldsID="7dd78129e6a1811f84807ad11c651531" ns1:_="" ns2:_="" ns3:_="" ns4:_="">
     <xsd:import namespace="http://schemas.microsoft.com/sharepoint/v3"/>
@@ -4140,6 +3901,15 @@
 </ct:contentTypeSchema>
 </file>
 
+<file path=customXml/item4.xml><?xml version="1.0" encoding="utf-8"?>
+<?mso-contentType ?>
+<FormTemplates xmlns="http://schemas.microsoft.com/sharepoint/v3/contenttype/forms">
+  <Display>DocumentLibraryForm</Display>
+  <Edit>DocumentLibraryForm</Edit>
+  <New>DocumentLibraryForm</New>
+</FormTemplates>
+</file>
+
 <file path=customXml/itemProps1.xml><?xml version="1.0" encoding="utf-8"?>
 <ds:datastoreItem xmlns:ds="http://schemas.openxmlformats.org/officeDocument/2006/customXml" ds:itemID="{55AF091B-3C7A-41E3-B477-F2FDAA23CFDA}">
   <ds:schemaRefs>
@@ -4161,14 +3931,6 @@
 </file>
 
 <file path=customXml/itemProps3.xml><?xml version="1.0" encoding="utf-8"?>
-<ds:datastoreItem xmlns:ds="http://schemas.openxmlformats.org/officeDocument/2006/customXml" ds:itemID="{E7863366-4BDF-40B1-8BCB-23E0948EDC27}">
-  <ds:schemaRefs>
-    <ds:schemaRef ds:uri="http://schemas.microsoft.com/sharepoint/v3/contenttype/forms"/>
-  </ds:schemaRefs>
-</ds:datastoreItem>
-</file>
-
-<file path=customXml/itemProps4.xml><?xml version="1.0" encoding="utf-8"?>
 <ds:datastoreItem xmlns:ds="http://schemas.openxmlformats.org/officeDocument/2006/customXml" ds:itemID="{716B7036-8F9E-4B8C-BFF1-E528DAE3626E}">
   <ds:schemaRefs>
     <ds:schemaRef ds:uri="http://schemas.microsoft.com/office/2006/metadata/contentType"/>
@@ -4189,6 +3951,14 @@
 </ds:datastoreItem>
 </file>
 
+<file path=customXml/itemProps4.xml><?xml version="1.0" encoding="utf-8"?>
+<ds:datastoreItem xmlns:ds="http://schemas.openxmlformats.org/officeDocument/2006/customXml" ds:itemID="{E7863366-4BDF-40B1-8BCB-23E0948EDC27}">
+  <ds:schemaRefs>
+    <ds:schemaRef ds:uri="http://schemas.microsoft.com/sharepoint/v3/contenttype/forms"/>
+  </ds:schemaRefs>
+</ds:datastoreItem>
+</file>
+
 <file path=docMetadata/LabelInfo.xml><?xml version="1.0" encoding="utf-8"?>
 <clbl:labelList xmlns:clbl="http://schemas.microsoft.com/office/2020/mipLabelMetadata"/>
 </file>
</xml_diff>